<commit_message>
Add contextual introductions to AWS IDP SOW sections
- Add intro text to 32 sections that started with lists/tables
- All validators now pass with 0 errors
- Regenerate all presales Office documents
</commit_message>
<xml_diff>
--- a/solutions/aws/ai/intelligent-document-processing/presales/statement-of-work.docx
+++ b/solutions/aws/ai/intelligent-document-processing/presales/statement-of-work.docx
@@ -59,6 +59,8 @@
       <w:r>
         <w:t>Statement of Work</w:t>
       </w:r>
+      <w:r/>
+      <w:r/>
     </w:p>
     <w:p>
       <w:pPr>
@@ -752,6 +754,15 @@
       </w:r>
     </w:p>
     <w:p>
+      <w:r>
+        <w:rPr>
+          <w:rFonts w:ascii="Calibri" w:hAnsi="Calibri"/>
+          <w:sz w:val="24"/>
+        </w:rPr>
+        <w:t>The following objectives define the key business outcomes this engagement will deliver:</w:t>
+      </w:r>
+    </w:p>
+    <w:p>
       <w:pPr>
         <w:spacing w:after="80"/>
         <w:ind w:left="360"/>
@@ -927,6 +938,15 @@
       </w:pPr>
       <w:r>
         <w:t>2.3 Success Metrics</w:t>
+      </w:r>
+    </w:p>
+    <w:p>
+      <w:r>
+        <w:rPr>
+          <w:rFonts w:ascii="Calibri" w:hAnsi="Calibri"/>
+          <w:sz w:val="24"/>
+        </w:rPr>
+        <w:t>The following metrics will be used to measure project success:</w:t>
       </w:r>
     </w:p>
     <w:p>
@@ -4030,6 +4050,15 @@
       </w:r>
     </w:p>
     <w:p>
+      <w:r>
+        <w:rPr>
+          <w:rFonts w:ascii="Calibri" w:hAnsi="Calibri"/>
+          <w:sz w:val="24"/>
+        </w:rPr>
+        <w:t>This section outlines all project deliverables and key milestones that will be produced throughout the engagement, along with target dates and acceptance criteria.</w:t>
+      </w:r>
+    </w:p>
+    <w:p>
       <w:pPr>
         <w:pStyle w:val="Heading2"/>
         <w:spacing w:before="240" w:after="120"/>
@@ -4037,6 +4066,15 @@
       </w:pPr>
       <w:r>
         <w:t>4.1 Deliverables</w:t>
+      </w:r>
+    </w:p>
+    <w:p>
+      <w:r>
+        <w:rPr>
+          <w:rFonts w:ascii="Calibri" w:hAnsi="Calibri"/>
+          <w:sz w:val="24"/>
+        </w:rPr>
+        <w:t>The following table summarizes the key deliverables for this engagement:</w:t>
       </w:r>
     </w:p>
     <w:tbl>
@@ -6182,6 +6220,15 @@
         <w:t>4.2 Project Milestones</w:t>
       </w:r>
     </w:p>
+    <w:p>
+      <w:r>
+        <w:rPr>
+          <w:rFonts w:ascii="Calibri" w:hAnsi="Calibri"/>
+          <w:sz w:val="24"/>
+        </w:rPr>
+        <w:t>The following milestones represent key checkpoints throughout the project lifecycle:</w:t>
+      </w:r>
+    </w:p>
     <w:tbl>
       <w:tblPr>
         <w:tblStyle w:val="TableGrid"/>
@@ -6977,6 +7024,15 @@
       </w:pPr>
       <w:r>
         <w:t>5.1 RACI Matrix</w:t>
+      </w:r>
+    </w:p>
+    <w:p>
+      <w:r>
+        <w:rPr>
+          <w:rFonts w:ascii="Calibri" w:hAnsi="Calibri"/>
+          <w:sz w:val="24"/>
+        </w:rPr>
+        <w:t>The following matrix defines the responsibility assignments for key project activities:</w:t>
       </w:r>
     </w:p>
     <w:tbl>
@@ -9640,7 +9696,7 @@
           <w:rFonts w:ascii="Calibri" w:hAnsi="Calibri"/>
           <w:sz w:val="20"/>
         </w:rPr>
-        <w:t>: Roles And Responsibilities</w:t>
+        <w:t>: Task/role</w:t>
       </w:r>
     </w:p>
     <w:p>
@@ -9668,6 +9724,15 @@
       </w:pPr>
       <w:r>
         <w:t>5.2 Key Personnel</w:t>
+      </w:r>
+    </w:p>
+    <w:p>
+      <w:r>
+        <w:rPr>
+          <w:rFonts w:ascii="Calibri" w:hAnsi="Calibri"/>
+          <w:sz w:val="24"/>
+        </w:rPr>
+        <w:t>The following team members will be assigned to this engagement:</w:t>
       </w:r>
     </w:p>
     <w:p>
@@ -10042,7 +10107,7 @@
                           <pic:cNvPicPr/>
                         </pic:nvPicPr>
                         <pic:blipFill>
-                          <a:blip r:embed="rId19"/>
+                          <a:blip r:embed="rId15"/>
                           <a:stretch>
                             <a:fillRect/>
                           </a:stretch>
@@ -11234,6 +11299,15 @@
       </w:r>
     </w:p>
     <w:p>
+      <w:r>
+        <w:rPr>
+          <w:rFonts w:ascii="Calibri" w:hAnsi="Calibri"/>
+          <w:sz w:val="24"/>
+        </w:rPr>
+        <w:t>The following patterns will guide the implementation approach:</w:t>
+      </w:r>
+    </w:p>
+    <w:p>
       <w:pPr>
         <w:spacing w:after="80"/>
         <w:ind w:left="360"/>
@@ -11301,6 +11375,15 @@
       </w:pPr>
       <w:r>
         <w:t>6.10 Tooling Overview</w:t>
+      </w:r>
+    </w:p>
+    <w:p>
+      <w:r>
+        <w:rPr>
+          <w:rFonts w:ascii="Calibri" w:hAnsi="Calibri"/>
+          <w:sz w:val="24"/>
+        </w:rPr>
+        <w:t>The following table outlines the recommended tooling stack for this implementation:</w:t>
       </w:r>
     </w:p>
     <w:tbl>
@@ -12340,6 +12423,15 @@
       </w:r>
     </w:p>
     <w:p>
+      <w:r>
+        <w:rPr>
+          <w:rFonts w:ascii="Calibri" w:hAnsi="Calibri"/>
+          <w:sz w:val="24"/>
+        </w:rPr>
+        <w:t>The solution implements comprehensive identity and access controls:</w:t>
+      </w:r>
+    </w:p>
+    <w:p>
       <w:pPr>
         <w:spacing w:after="80"/>
         <w:ind w:left="360"/>
@@ -12450,6 +12542,15 @@
       </w:r>
     </w:p>
     <w:p>
+      <w:r>
+        <w:rPr>
+          <w:rFonts w:ascii="Calibri" w:hAnsi="Calibri"/>
+          <w:sz w:val="24"/>
+        </w:rPr>
+        <w:t>Security monitoring capabilities include:</w:t>
+      </w:r>
+    </w:p>
+    <w:p>
       <w:pPr>
         <w:spacing w:after="80"/>
         <w:ind w:left="360"/>
@@ -12560,6 +12661,15 @@
       </w:r>
     </w:p>
     <w:p>
+      <w:r>
+        <w:rPr>
+          <w:rFonts w:ascii="Calibri" w:hAnsi="Calibri"/>
+          <w:sz w:val="24"/>
+        </w:rPr>
+        <w:t>The solution supports the following compliance frameworks:</w:t>
+      </w:r>
+    </w:p>
+    <w:p>
       <w:pPr>
         <w:spacing w:after="80"/>
         <w:ind w:left="360"/>
@@ -12670,6 +12780,15 @@
       </w:r>
     </w:p>
     <w:p>
+      <w:r>
+        <w:rPr>
+          <w:rFonts w:ascii="Calibri" w:hAnsi="Calibri"/>
+          <w:sz w:val="24"/>
+        </w:rPr>
+        <w:t>Data protection is implemented through encryption at all layers:</w:t>
+      </w:r>
+    </w:p>
+    <w:p>
       <w:pPr>
         <w:spacing w:after="80"/>
         <w:ind w:left="360"/>
@@ -12777,6 +12896,15 @@
       </w:pPr>
       <w:r>
         <w:t>7.5 Governance</w:t>
+      </w:r>
+    </w:p>
+    <w:p>
+      <w:r>
+        <w:rPr>
+          <w:rFonts w:ascii="Calibri" w:hAnsi="Calibri"/>
+          <w:sz w:val="24"/>
+        </w:rPr>
+        <w:t>Governance processes ensure consistent management of the solution:</w:t>
       </w:r>
     </w:p>
     <w:p>
@@ -13438,7 +13566,7 @@
           <w:rFonts w:ascii="Calibri" w:hAnsi="Calibri"/>
           <w:sz w:val="20"/>
         </w:rPr>
-        <w:t>: Security And Compliance</w:t>
+        <w:t>: Environment</w:t>
       </w:r>
     </w:p>
     <w:p>
@@ -13601,6 +13729,15 @@
       </w:r>
     </w:p>
     <w:p>
+      <w:r>
+        <w:rPr>
+          <w:rFonts w:ascii="Calibri" w:hAnsi="Calibri"/>
+          <w:sz w:val="24"/>
+        </w:rPr>
+        <w:t>Functional testing ensures all features work as designed:</w:t>
+      </w:r>
+    </w:p>
+    <w:p>
       <w:pPr>
         <w:spacing w:after="80"/>
         <w:ind w:left="360"/>
@@ -13731,6 +13868,15 @@
       </w:r>
     </w:p>
     <w:p>
+      <w:r>
+        <w:rPr>
+          <w:rFonts w:ascii="Calibri" w:hAnsi="Calibri"/>
+          <w:sz w:val="24"/>
+        </w:rPr>
+        <w:t>Performance validation ensures the solution meets SLA requirements:</w:t>
+      </w:r>
+    </w:p>
+    <w:p>
       <w:pPr>
         <w:spacing w:after="80"/>
         <w:ind w:left="360"/>
@@ -13821,6 +13967,15 @@
       </w:r>
     </w:p>
     <w:p>
+      <w:r>
+        <w:rPr>
+          <w:rFonts w:ascii="Calibri" w:hAnsi="Calibri"/>
+          <w:sz w:val="24"/>
+        </w:rPr>
+        <w:t>Security validation ensures protection against threats:</w:t>
+      </w:r>
+    </w:p>
+    <w:p>
       <w:pPr>
         <w:spacing w:after="80"/>
         <w:ind w:left="360"/>
@@ -13931,6 +14086,15 @@
       </w:r>
     </w:p>
     <w:p>
+      <w:r>
+        <w:rPr>
+          <w:rFonts w:ascii="Calibri" w:hAnsi="Calibri"/>
+          <w:sz w:val="24"/>
+        </w:rPr>
+        <w:t>DR testing validates backup and recovery capabilities:</w:t>
+      </w:r>
+    </w:p>
+    <w:p>
       <w:pPr>
         <w:spacing w:after="80"/>
         <w:ind w:left="360"/>
@@ -14001,6 +14165,15 @@
       </w:r>
     </w:p>
     <w:p>
+      <w:r>
+        <w:rPr>
+          <w:rFonts w:ascii="Calibri" w:hAnsi="Calibri"/>
+          <w:sz w:val="24"/>
+        </w:rPr>
+        <w:t>UAT validates business requirements with stakeholders:</w:t>
+      </w:r>
+    </w:p>
+    <w:p>
       <w:pPr>
         <w:spacing w:after="80"/>
         <w:ind w:left="360"/>
@@ -14504,6 +14677,15 @@
       </w:r>
     </w:p>
     <w:p>
+      <w:r>
+        <w:rPr>
+          <w:rFonts w:ascii="Calibri" w:hAnsi="Calibri"/>
+          <w:sz w:val="24"/>
+        </w:rPr>
+        <w:t>The following checklist will guide the cutover execution:</w:t>
+      </w:r>
+    </w:p>
+    <w:p>
       <w:pPr>
         <w:spacing w:after="80"/>
         <w:ind w:left="360"/>
@@ -14674,6 +14856,15 @@
       </w:r>
     </w:p>
     <w:p>
+      <w:r>
+        <w:rPr>
+          <w:rFonts w:ascii="Calibri" w:hAnsi="Calibri"/>
+          <w:sz w:val="24"/>
+        </w:rPr>
+        <w:t>Comprehensive rollback procedures in case of critical issues:</w:t>
+      </w:r>
+    </w:p>
+    <w:p>
       <w:pPr>
         <w:spacing w:after="80"/>
         <w:ind w:left="360"/>
@@ -14794,6 +14985,15 @@
       </w:r>
     </w:p>
     <w:p>
+      <w:r>
+        <w:rPr>
+          <w:rFonts w:ascii="Calibri" w:hAnsi="Calibri"/>
+          <w:sz w:val="24"/>
+        </w:rPr>
+        <w:t>The following artifacts will be delivered upon project completion:</w:t>
+      </w:r>
+    </w:p>
+    <w:p>
       <w:pPr>
         <w:spacing w:after="80"/>
         <w:ind w:left="360"/>
@@ -14924,6 +15124,15 @@
       </w:r>
     </w:p>
     <w:p>
+      <w:r>
+        <w:rPr>
+          <w:rFonts w:ascii="Calibri" w:hAnsi="Calibri"/>
+          <w:sz w:val="24"/>
+        </w:rPr>
+        <w:t>Knowledge transfer ensures the Client team can effectively operate the solution:</w:t>
+      </w:r>
+    </w:p>
+    <w:p>
       <w:pPr>
         <w:spacing w:after="80"/>
         <w:ind w:left="360"/>
@@ -15953,6 +16162,15 @@
       </w:pPr>
       <w:r>
         <w:t>10.1 Total Investment</w:t>
+      </w:r>
+    </w:p>
+    <w:p>
+      <w:r>
+        <w:rPr>
+          <w:rFonts w:ascii="Calibri" w:hAnsi="Calibri"/>
+          <w:sz w:val="24"/>
+        </w:rPr>
+        <w:t>The following table provides a comprehensive overview of the total investment required for this engagement:</w:t>
       </w:r>
     </w:p>
     <w:tbl>
@@ -17973,6 +18191,15 @@
       </w:r>
     </w:p>
     <w:p>
+      <w:r>
+        <w:rPr>
+          <w:rFonts w:ascii="Calibri" w:hAnsi="Calibri"/>
+          <w:sz w:val="24"/>
+        </w:rPr>
+        <w:t>Invoicing and expense policies for this engagement:</w:t>
+      </w:r>
+    </w:p>
+    <w:p>
       <w:pPr>
         <w:pStyle w:val="Heading3"/>
         <w:spacing w:before="160" w:after="120"/>
@@ -18172,6 +18399,15 @@
       </w:r>
     </w:p>
     <w:p>
+      <w:r>
+        <w:rPr>
+          <w:rFonts w:ascii="Calibri" w:hAnsi="Calibri"/>
+          <w:sz w:val="24"/>
+        </w:rPr>
+        <w:t>Change control procedures for this engagement:</w:t>
+      </w:r>
+    </w:p>
+    <w:p>
       <w:pPr>
         <w:spacing w:after="80"/>
         <w:ind w:left="360"/>
@@ -18222,6 +18458,15 @@
       </w:r>
     </w:p>
     <w:p>
+      <w:r>
+        <w:rPr>
+          <w:rFonts w:ascii="Calibri" w:hAnsi="Calibri"/>
+          <w:sz w:val="24"/>
+        </w:rPr>
+        <w:t>Intellectual property rights are defined as follows:</w:t>
+      </w:r>
+    </w:p>
+    <w:p>
       <w:pPr>
         <w:spacing w:after="80"/>
         <w:ind w:left="360"/>
@@ -18312,6 +18557,15 @@
       </w:r>
     </w:p>
     <w:p>
+      <w:r>
+        <w:rPr>
+          <w:rFonts w:ascii="Calibri" w:hAnsi="Calibri"/>
+          <w:sz w:val="24"/>
+        </w:rPr>
+        <w:t>Service level commitments for this engagement:</w:t>
+      </w:r>
+    </w:p>
+    <w:p>
       <w:pPr>
         <w:spacing w:after="80"/>
         <w:ind w:left="360"/>
@@ -18402,6 +18656,15 @@
       </w:r>
     </w:p>
     <w:p>
+      <w:r>
+        <w:rPr>
+          <w:rFonts w:ascii="Calibri" w:hAnsi="Calibri"/>
+          <w:sz w:val="24"/>
+        </w:rPr>
+        <w:t>Liability terms and limitations:</w:t>
+      </w:r>
+    </w:p>
+    <w:p>
       <w:pPr>
         <w:spacing w:after="80"/>
         <w:ind w:left="360"/>
@@ -18492,6 +18755,15 @@
       </w:r>
     </w:p>
     <w:p>
+      <w:r>
+        <w:rPr>
+          <w:rFonts w:ascii="Calibri" w:hAnsi="Calibri"/>
+          <w:sz w:val="24"/>
+        </w:rPr>
+        <w:t>Confidentiality obligations for both parties:</w:t>
+      </w:r>
+    </w:p>
+    <w:p>
       <w:pPr>
         <w:spacing w:after="80"/>
         <w:ind w:left="360"/>
@@ -18542,6 +18814,15 @@
       </w:r>
     </w:p>
     <w:p>
+      <w:r>
+        <w:rPr>
+          <w:rFonts w:ascii="Calibri" w:hAnsi="Calibri"/>
+          <w:sz w:val="24"/>
+        </w:rPr>
+        <w:t>Termination provisions for this engagement:</w:t>
+      </w:r>
+    </w:p>
+    <w:p>
       <w:pPr>
         <w:spacing w:after="80"/>
         <w:ind w:left="360"/>
@@ -18572,23 +18853,12 @@
       </w:r>
     </w:p>
     <w:p>
-      <w:pPr>
-        <w:spacing w:after="80"/>
-        <w:ind w:left="360"/>
-      </w:pPr>
-      <w:r>
-        <w:rPr>
-          <w:rFonts w:ascii="Calibri" w:hAnsi="Calibri"/>
-          <w:sz w:val="24"/>
-        </w:rPr>
-        <w:t xml:space="preserve">• </w:t>
-      </w:r>
-      <w:r>
-        <w:rPr>
-          <w:rFonts w:ascii="Calibri" w:hAnsi="Calibri"/>
-          <w:sz w:val="24"/>
-        </w:rPr>
-        <w:t>Agreement governed under the laws of [State/Region]</w:t>
+      <w:r>
+        <w:rPr>
+          <w:rFonts w:ascii="Calibri" w:hAnsi="Calibri"/>
+          <w:sz w:val="24"/>
+        </w:rPr>
+        <w:t>This agreement shall be governed by the laws of [State/Region].</w:t>
       </w:r>
     </w:p>
     <w:p>
@@ -18846,7 +19116,7 @@
       <w:pPr>
         <w:jc w:val="center"/>
       </w:pPr>
-      <w:hyperlink w:history="1" r:id="rId20">
+      <w:hyperlink w:history="1" r:id="rId16">
         <w:r>
           <w:rPr>
             <w:rFonts w:ascii="Calibri" w:hAnsi="Calibri"/>
@@ -18858,12 +19128,8 @@
       </w:hyperlink>
     </w:p>
     <w:sectPr>
-      <w:headerReference w:type="even" r:id="rId11"/>
-      <w:headerReference w:type="default" r:id="rId12"/>
-      <w:footerReference w:type="even" r:id="rId13"/>
-      <w:footerReference w:type="default" r:id="rId14"/>
-      <w:headerReference w:type="first" r:id="rId15"/>
-      <w:footerReference w:type="first" r:id="rId16"/>
+      <w:headerReference w:type="default" r:id="rId11"/>
+      <w:footerReference w:type="default" r:id="rId12"/>
       <w:pgSz w:w="12240" w:h="15840"/>
       <w:pgMar w:top="1440" w:right="1800" w:bottom="1440" w:left="1800" w:header="720" w:footer="720" w:gutter="0"/>
       <w:cols w:space="720"/>
@@ -18900,16 +19166,6 @@
 </file>
 
 <file path=word/footer1.xml><?xml version="1.0" encoding="utf-8"?>
-<w:ftr xmlns:wpc="http://schemas.microsoft.com/office/word/2010/wordprocessingCanvas" xmlns:cx="http://schemas.microsoft.com/office/drawing/2014/chartex" xmlns:cx1="http://schemas.microsoft.com/office/drawing/2015/9/8/chartex" xmlns:cx2="http://schemas.microsoft.com/office/drawing/2015/10/21/chartex" xmlns:cx3="http://schemas.microsoft.com/office/drawing/2016/5/9/chartex" xmlns:cx4="http://schemas.microsoft.com/office/drawing/2016/5/10/chartex" xmlns:cx5="http://schemas.microsoft.com/office/drawing/2016/5/11/chartex" xmlns:cx6="http://schemas.microsoft.com/office/drawing/2016/5/12/chartex" xmlns:cx7="http://schemas.microsoft.com/office/drawing/2016/5/13/chartex" xmlns:cx8="http://schemas.microsoft.com/office/drawing/2016/5/14/chartex" xmlns:mc="http://schemas.openxmlformats.org/markup-compatibility/2006" xmlns:aink="http://schemas.microsoft.com/office/drawing/2016/ink" xmlns:am3d="http://schemas.microsoft.com/office/drawing/2017/model3d" xmlns:o="urn:schemas-microsoft-com:office:office" xmlns:oel="http://schemas.microsoft.com/office/2019/extlst" xmlns:r="http://schemas.openxmlformats.org/officeDocument/2006/relationships" xmlns:m="http://schemas.openxmlformats.org/officeDocument/2006/math" xmlns:v="urn:schemas-microsoft-com:vml" xmlns:wp14="http://schemas.microsoft.com/office/word/2010/wordprocessingDrawing" xmlns:wp="http://schemas.openxmlformats.org/drawingml/2006/wordprocessingDrawing" xmlns:w10="urn:schemas-microsoft-com:office:word" xmlns:w="http://schemas.openxmlformats.org/wordprocessingml/2006/main" xmlns:w14="http://schemas.microsoft.com/office/word/2010/wordml" xmlns:w15="http://schemas.microsoft.com/office/word/2012/wordml" xmlns:w16cex="http://schemas.microsoft.com/office/word/2018/wordml/cex" xmlns:w16cid="http://schemas.microsoft.com/office/word/2016/wordml/cid" xmlns:w16="http://schemas.microsoft.com/office/word/2018/wordml" xmlns:w16du="http://schemas.microsoft.com/office/word/2023/wordml/word16du" xmlns:w16sdtdh="http://schemas.microsoft.com/office/word/2020/wordml/sdtdatahash" xmlns:w16sdtfl="http://schemas.microsoft.com/office/word/2024/wordml/sdtformatlock" xmlns:w16se="http://schemas.microsoft.com/office/word/2015/wordml/symex" xmlns:wpg="http://schemas.microsoft.com/office/word/2010/wordprocessingGroup" xmlns:wpi="http://schemas.microsoft.com/office/word/2010/wordprocessingInk" xmlns:wne="http://schemas.microsoft.com/office/word/2006/wordml" xmlns:wps="http://schemas.microsoft.com/office/word/2010/wordprocessingShape" mc:Ignorable="w14 w15 w16se w16cid w16 w16cex w16sdtdh w16sdtfl w16du wp14">
-  <w:p>
-    <w:pPr>
-      <w:pStyle w:val="Footer"/>
-    </w:pPr>
-  </w:p>
-</w:ftr>
-</file>
-
-<file path=word/footer2.xml><?xml version="1.0" encoding="utf-8"?>
 <w:ftr xmlns:wpc="http://schemas.microsoft.com/office/word/2010/wordprocessingCanvas" xmlns:cx="http://schemas.microsoft.com/office/drawing/2014/chartex" xmlns:cx1="http://schemas.microsoft.com/office/drawing/2015/9/8/chartex" xmlns:cx2="http://schemas.microsoft.com/office/drawing/2015/10/21/chartex" xmlns:cx3="http://schemas.microsoft.com/office/drawing/2016/5/9/chartex" xmlns:cx4="http://schemas.microsoft.com/office/drawing/2016/5/10/chartex" xmlns:cx5="http://schemas.microsoft.com/office/drawing/2016/5/11/chartex" xmlns:cx6="http://schemas.microsoft.com/office/drawing/2016/5/12/chartex" xmlns:cx7="http://schemas.microsoft.com/office/drawing/2016/5/13/chartex" xmlns:cx8="http://schemas.microsoft.com/office/drawing/2016/5/14/chartex" xmlns:mc="http://schemas.openxmlformats.org/markup-compatibility/2006" xmlns:aink="http://schemas.microsoft.com/office/drawing/2016/ink" xmlns:am3d="http://schemas.microsoft.com/office/drawing/2017/model3d" xmlns:o="urn:schemas-microsoft-com:office:office" xmlns:oel="http://schemas.microsoft.com/office/2019/extlst" xmlns:r="http://schemas.openxmlformats.org/officeDocument/2006/relationships" xmlns:m="http://schemas.openxmlformats.org/officeDocument/2006/math" xmlns:v="urn:schemas-microsoft-com:vml" xmlns:wp14="http://schemas.microsoft.com/office/word/2010/wordprocessingDrawing" xmlns:wp="http://schemas.openxmlformats.org/drawingml/2006/wordprocessingDrawing" xmlns:w10="urn:schemas-microsoft-com:office:word" xmlns:w="http://schemas.openxmlformats.org/wordprocessingml/2006/main" xmlns:w14="http://schemas.microsoft.com/office/word/2010/wordml" xmlns:w15="http://schemas.microsoft.com/office/word/2012/wordml" xmlns:w16cex="http://schemas.microsoft.com/office/word/2018/wordml/cex" xmlns:w16cid="http://schemas.microsoft.com/office/word/2016/wordml/cid" xmlns:w16="http://schemas.microsoft.com/office/word/2018/wordml" xmlns:w16du="http://schemas.microsoft.com/office/word/2023/wordml/word16du" xmlns:w16sdtdh="http://schemas.microsoft.com/office/word/2020/wordml/sdtdatahash" xmlns:w16sdtfl="http://schemas.microsoft.com/office/word/2024/wordml/sdtformatlock" xmlns:w16se="http://schemas.microsoft.com/office/word/2015/wordml/symex" xmlns:wpg="http://schemas.microsoft.com/office/word/2010/wordprocessingGroup" xmlns:wpi="http://schemas.microsoft.com/office/word/2010/wordprocessingInk" xmlns:wne="http://schemas.microsoft.com/office/word/2006/wordml" xmlns:wps="http://schemas.microsoft.com/office/word/2010/wordprocessingShape" mc:Ignorable="w14 w15 w16se w16cid w16 w16cex w16sdtdh w16sdtfl w16du wp14">
   <w:p>
     <w:pPr>
@@ -18990,16 +19246,6 @@
 </w:ftr>
 </file>
 
-<file path=word/footer3.xml><?xml version="1.0" encoding="utf-8"?>
-<w:ftr xmlns:wpc="http://schemas.microsoft.com/office/word/2010/wordprocessingCanvas" xmlns:cx="http://schemas.microsoft.com/office/drawing/2014/chartex" xmlns:cx1="http://schemas.microsoft.com/office/drawing/2015/9/8/chartex" xmlns:cx2="http://schemas.microsoft.com/office/drawing/2015/10/21/chartex" xmlns:cx3="http://schemas.microsoft.com/office/drawing/2016/5/9/chartex" xmlns:cx4="http://schemas.microsoft.com/office/drawing/2016/5/10/chartex" xmlns:cx5="http://schemas.microsoft.com/office/drawing/2016/5/11/chartex" xmlns:cx6="http://schemas.microsoft.com/office/drawing/2016/5/12/chartex" xmlns:cx7="http://schemas.microsoft.com/office/drawing/2016/5/13/chartex" xmlns:cx8="http://schemas.microsoft.com/office/drawing/2016/5/14/chartex" xmlns:mc="http://schemas.openxmlformats.org/markup-compatibility/2006" xmlns:aink="http://schemas.microsoft.com/office/drawing/2016/ink" xmlns:am3d="http://schemas.microsoft.com/office/drawing/2017/model3d" xmlns:o="urn:schemas-microsoft-com:office:office" xmlns:oel="http://schemas.microsoft.com/office/2019/extlst" xmlns:r="http://schemas.openxmlformats.org/officeDocument/2006/relationships" xmlns:m="http://schemas.openxmlformats.org/officeDocument/2006/math" xmlns:v="urn:schemas-microsoft-com:vml" xmlns:wp14="http://schemas.microsoft.com/office/word/2010/wordprocessingDrawing" xmlns:wp="http://schemas.openxmlformats.org/drawingml/2006/wordprocessingDrawing" xmlns:w10="urn:schemas-microsoft-com:office:word" xmlns:w="http://schemas.openxmlformats.org/wordprocessingml/2006/main" xmlns:w14="http://schemas.microsoft.com/office/word/2010/wordml" xmlns:w15="http://schemas.microsoft.com/office/word/2012/wordml" xmlns:w16cex="http://schemas.microsoft.com/office/word/2018/wordml/cex" xmlns:w16cid="http://schemas.microsoft.com/office/word/2016/wordml/cid" xmlns:w16="http://schemas.microsoft.com/office/word/2018/wordml" xmlns:w16du="http://schemas.microsoft.com/office/word/2023/wordml/word16du" xmlns:w16sdtdh="http://schemas.microsoft.com/office/word/2020/wordml/sdtdatahash" xmlns:w16sdtfl="http://schemas.microsoft.com/office/word/2024/wordml/sdtformatlock" xmlns:w16se="http://schemas.microsoft.com/office/word/2015/wordml/symex" xmlns:wpg="http://schemas.microsoft.com/office/word/2010/wordprocessingGroup" xmlns:wpi="http://schemas.microsoft.com/office/word/2010/wordprocessingInk" xmlns:wne="http://schemas.microsoft.com/office/word/2006/wordml" xmlns:wps="http://schemas.microsoft.com/office/word/2010/wordprocessingShape" mc:Ignorable="w14 w15 w16se w16cid w16 w16cex w16sdtdh w16sdtfl w16du wp14">
-  <w:p>
-    <w:pPr>
-      <w:pStyle w:val="Footer"/>
-    </w:pPr>
-  </w:p>
-</w:ftr>
-</file>
-
 <file path=word/footnotes.xml><?xml version="1.0" encoding="utf-8"?>
 <w:footnotes xmlns:wpc="http://schemas.microsoft.com/office/word/2010/wordprocessingCanvas" xmlns:cx="http://schemas.microsoft.com/office/drawing/2014/chartex" xmlns:cx1="http://schemas.microsoft.com/office/drawing/2015/9/8/chartex" xmlns:cx2="http://schemas.microsoft.com/office/drawing/2015/10/21/chartex" xmlns:cx3="http://schemas.microsoft.com/office/drawing/2016/5/9/chartex" xmlns:cx4="http://schemas.microsoft.com/office/drawing/2016/5/10/chartex" xmlns:cx5="http://schemas.microsoft.com/office/drawing/2016/5/11/chartex" xmlns:cx6="http://schemas.microsoft.com/office/drawing/2016/5/12/chartex" xmlns:cx7="http://schemas.microsoft.com/office/drawing/2016/5/13/chartex" xmlns:cx8="http://schemas.microsoft.com/office/drawing/2016/5/14/chartex" xmlns:mc="http://schemas.openxmlformats.org/markup-compatibility/2006" xmlns:aink="http://schemas.microsoft.com/office/drawing/2016/ink" xmlns:am3d="http://schemas.microsoft.com/office/drawing/2017/model3d" xmlns:o="urn:schemas-microsoft-com:office:office" xmlns:oel="http://schemas.microsoft.com/office/2019/extlst" xmlns:r="http://schemas.openxmlformats.org/officeDocument/2006/relationships" xmlns:m="http://schemas.openxmlformats.org/officeDocument/2006/math" xmlns:v="urn:schemas-microsoft-com:vml" xmlns:wp14="http://schemas.microsoft.com/office/word/2010/wordprocessingDrawing" xmlns:wp="http://schemas.openxmlformats.org/drawingml/2006/wordprocessingDrawing" xmlns:w10="urn:schemas-microsoft-com:office:word" xmlns:w="http://schemas.openxmlformats.org/wordprocessingml/2006/main" xmlns:w14="http://schemas.microsoft.com/office/word/2010/wordml" xmlns:w15="http://schemas.microsoft.com/office/word/2012/wordml" xmlns:w16cex="http://schemas.microsoft.com/office/word/2018/wordml/cex" xmlns:w16cid="http://schemas.microsoft.com/office/word/2016/wordml/cid" xmlns:w16="http://schemas.microsoft.com/office/word/2018/wordml" xmlns:w16du="http://schemas.microsoft.com/office/word/2023/wordml/word16du" xmlns:w16sdtdh="http://schemas.microsoft.com/office/word/2020/wordml/sdtdatahash" xmlns:w16sdtfl="http://schemas.microsoft.com/office/word/2024/wordml/sdtformatlock" xmlns:w16se="http://schemas.microsoft.com/office/word/2015/wordml/symex" xmlns:wpg="http://schemas.microsoft.com/office/word/2010/wordprocessingGroup" xmlns:wpi="http://schemas.microsoft.com/office/word/2010/wordprocessingInk" xmlns:wne="http://schemas.microsoft.com/office/word/2006/wordml" xmlns:wps="http://schemas.microsoft.com/office/word/2010/wordprocessingShape" mc:Ignorable="w14 w15 w16se w16cid w16 w16cex w16sdtdh w16sdtfl w16du wp14">
   <w:footnote w:type="separator" w:id="-1">
@@ -19031,46 +19277,36 @@
     <w:pPr>
       <w:pStyle w:val="Header"/>
     </w:pPr>
-  </w:p>
-</w:hdr>
-</file>
-
-<file path=word/header2.xml><?xml version="1.0" encoding="utf-8"?>
-<w:hdr xmlns:wpc="http://schemas.microsoft.com/office/word/2010/wordprocessingCanvas" xmlns:cx="http://schemas.microsoft.com/office/drawing/2014/chartex" xmlns:cx1="http://schemas.microsoft.com/office/drawing/2015/9/8/chartex" xmlns:cx2="http://schemas.microsoft.com/office/drawing/2015/10/21/chartex" xmlns:cx3="http://schemas.microsoft.com/office/drawing/2016/5/9/chartex" xmlns:cx4="http://schemas.microsoft.com/office/drawing/2016/5/10/chartex" xmlns:cx5="http://schemas.microsoft.com/office/drawing/2016/5/11/chartex" xmlns:cx6="http://schemas.microsoft.com/office/drawing/2016/5/12/chartex" xmlns:cx7="http://schemas.microsoft.com/office/drawing/2016/5/13/chartex" xmlns:cx8="http://schemas.microsoft.com/office/drawing/2016/5/14/chartex" xmlns:mc="http://schemas.openxmlformats.org/markup-compatibility/2006" xmlns:aink="http://schemas.microsoft.com/office/drawing/2016/ink" xmlns:am3d="http://schemas.microsoft.com/office/drawing/2017/model3d" xmlns:o="urn:schemas-microsoft-com:office:office" xmlns:oel="http://schemas.microsoft.com/office/2019/extlst" xmlns:r="http://schemas.openxmlformats.org/officeDocument/2006/relationships" xmlns:m="http://schemas.openxmlformats.org/officeDocument/2006/math" xmlns:v="urn:schemas-microsoft-com:vml" xmlns:wp14="http://schemas.microsoft.com/office/word/2010/wordprocessingDrawing" xmlns:wp="http://schemas.openxmlformats.org/drawingml/2006/wordprocessingDrawing" xmlns:w10="urn:schemas-microsoft-com:office:word" xmlns:w="http://schemas.openxmlformats.org/wordprocessingml/2006/main" xmlns:w14="http://schemas.microsoft.com/office/word/2010/wordml" xmlns:w15="http://schemas.microsoft.com/office/word/2012/wordml" xmlns:w16cex="http://schemas.microsoft.com/office/word/2018/wordml/cex" xmlns:w16cid="http://schemas.microsoft.com/office/word/2016/wordml/cid" xmlns:w16="http://schemas.microsoft.com/office/word/2018/wordml" xmlns:w16du="http://schemas.microsoft.com/office/word/2023/wordml/word16du" xmlns:w16sdtdh="http://schemas.microsoft.com/office/word/2020/wordml/sdtdatahash" xmlns:w16sdtfl="http://schemas.microsoft.com/office/word/2024/wordml/sdtformatlock" xmlns:w16se="http://schemas.microsoft.com/office/word/2015/wordml/symex" xmlns:wpg="http://schemas.microsoft.com/office/word/2010/wordprocessingGroup" xmlns:wpi="http://schemas.microsoft.com/office/word/2010/wordprocessingInk" xmlns:wne="http://schemas.microsoft.com/office/word/2006/wordml" xmlns:wps="http://schemas.microsoft.com/office/word/2010/wordprocessingShape" mc:Ignorable="w14 w15 w16se w16cid w16 w16cex w16sdtdh w16sdtfl w16du wp14">
-  <w:p>
-    <w:pPr>
-      <w:pStyle w:val="Header"/>
-    </w:pPr>
     <w:r>
       <w:rPr>
         <w:color w:val="808080"/>
         <w:sz w:val="24"/>
       </w:rPr>
       <w:t>Statement of Work</w:t>
+      <w:tab/>
+      <w:tab/>
+      <w:t>AWS - Intelligent Document Processing Solution</w:t>
     </w:r>
     <w:r>
-      <w:tab/>
+      <w:rPr>
+        <w:color w:val="808080"/>
+        <w:sz w:val="24"/>
+      </w:rPr>
     </w:r>
     <w:r>
-      <w:tab/>
-    </w:r>
-    <w:r>
       <w:rPr>
         <w:color w:val="808080"/>
         <w:sz w:val="24"/>
       </w:rPr>
-      <w:t>AWS - Intelligent Document Processing Solution</w:t>
     </w:r>
-  </w:p>
-</w:hdr>
-</file>
-
-<file path=word/header3.xml><?xml version="1.0" encoding="utf-8"?>
-<w:hdr xmlns:wpc="http://schemas.microsoft.com/office/word/2010/wordprocessingCanvas" xmlns:cx="http://schemas.microsoft.com/office/drawing/2014/chartex" xmlns:cx1="http://schemas.microsoft.com/office/drawing/2015/9/8/chartex" xmlns:cx2="http://schemas.microsoft.com/office/drawing/2015/10/21/chartex" xmlns:cx3="http://schemas.microsoft.com/office/drawing/2016/5/9/chartex" xmlns:cx4="http://schemas.microsoft.com/office/drawing/2016/5/10/chartex" xmlns:cx5="http://schemas.microsoft.com/office/drawing/2016/5/11/chartex" xmlns:cx6="http://schemas.microsoft.com/office/drawing/2016/5/12/chartex" xmlns:cx7="http://schemas.microsoft.com/office/drawing/2016/5/13/chartex" xmlns:cx8="http://schemas.microsoft.com/office/drawing/2016/5/14/chartex" xmlns:mc="http://schemas.openxmlformats.org/markup-compatibility/2006" xmlns:aink="http://schemas.microsoft.com/office/drawing/2016/ink" xmlns:am3d="http://schemas.microsoft.com/office/drawing/2017/model3d" xmlns:o="urn:schemas-microsoft-com:office:office" xmlns:oel="http://schemas.microsoft.com/office/2019/extlst" xmlns:r="http://schemas.openxmlformats.org/officeDocument/2006/relationships" xmlns:m="http://schemas.openxmlformats.org/officeDocument/2006/math" xmlns:v="urn:schemas-microsoft-com:vml" xmlns:wp14="http://schemas.microsoft.com/office/word/2010/wordprocessingDrawing" xmlns:wp="http://schemas.openxmlformats.org/drawingml/2006/wordprocessingDrawing" xmlns:w10="urn:schemas-microsoft-com:office:word" xmlns:w="http://schemas.openxmlformats.org/wordprocessingml/2006/main" xmlns:w14="http://schemas.microsoft.com/office/word/2010/wordml" xmlns:w15="http://schemas.microsoft.com/office/word/2012/wordml" xmlns:w16cex="http://schemas.microsoft.com/office/word/2018/wordml/cex" xmlns:w16cid="http://schemas.microsoft.com/office/word/2016/wordml/cid" xmlns:w16="http://schemas.microsoft.com/office/word/2018/wordml" xmlns:w16du="http://schemas.microsoft.com/office/word/2023/wordml/word16du" xmlns:w16sdtdh="http://schemas.microsoft.com/office/word/2020/wordml/sdtdatahash" xmlns:w16sdtfl="http://schemas.microsoft.com/office/word/2024/wordml/sdtformatlock" xmlns:w16se="http://schemas.microsoft.com/office/word/2015/wordml/symex" xmlns:wpg="http://schemas.microsoft.com/office/word/2010/wordprocessingGroup" xmlns:wpi="http://schemas.microsoft.com/office/word/2010/wordprocessingInk" xmlns:wne="http://schemas.microsoft.com/office/word/2006/wordml" xmlns:wps="http://schemas.microsoft.com/office/word/2010/wordprocessingShape" mc:Ignorable="w14 w15 w16se w16cid w16 w16cex w16sdtdh w16sdtfl w16du wp14">
-  <w:p>
-    <w:pPr>
-      <w:pStyle w:val="Header"/>
-    </w:pPr>
+    <w:r/>
+    <w:r/>
+    <w:r>
+      <w:rPr>
+        <w:color w:val="808080"/>
+        <w:sz w:val="24"/>
+      </w:rPr>
+    </w:r>
   </w:p>
 </w:hdr>
 </file>

</xml_diff>